<commit_message>
Updated installer/doc for 2.2.1.
</commit_message>
<xml_diff>
--- a/docs/LANDIS-II Age Biomass Output v2.2 User Guide.docx
+++ b/docs/LANDIS-II Age Biomass Output v2.2 User Guide.docx
@@ -10,39 +10,19 @@
       <w:r>
         <w:t xml:space="preserve">LANDIS-II </w:t>
       </w:r>
-      <w:r>
-        <w:fldChar w:fldCharType="begin"/>
-      </w:r>
-      <w:r>
-        <w:instrText xml:space="preserve"> DOCPROPERTY  "Extension Name"  \* MERGEFORMAT </w:instrText>
-      </w:r>
-      <w:r>
-        <w:fldChar w:fldCharType="separate"/>
-      </w:r>
-      <w:r>
-        <w:t>Biomass by Age Output</w:t>
-      </w:r>
-      <w:r>
-        <w:fldChar w:fldCharType="end"/>
-      </w:r>
+      <w:fldSimple w:instr=" DOCPROPERTY  &quot;Extension Name&quot;  \* MERGEFORMAT ">
+        <w:r>
+          <w:t>Biomass by Age Output</w:t>
+        </w:r>
+      </w:fldSimple>
       <w:r>
         <w:t xml:space="preserve"> v</w:t>
       </w:r>
-      <w:r>
-        <w:fldChar w:fldCharType="begin"/>
-      </w:r>
-      <w:r>
-        <w:instrText xml:space="preserve"> DOCPROPERTY  "Extension Version"  \* MERGEFORMAT </w:instrText>
-      </w:r>
-      <w:r>
-        <w:fldChar w:fldCharType="separate"/>
-      </w:r>
-      <w:r>
-        <w:t>2.2</w:t>
-      </w:r>
-      <w:r>
-        <w:fldChar w:fldCharType="end"/>
-      </w:r>
+      <w:fldSimple w:instr=" DOCPROPERTY  &quot;Extension Version&quot;  \* MERGEFORMAT ">
+        <w:r>
+          <w:t>2.2</w:t>
+        </w:r>
+      </w:fldSimple>
     </w:p>
     <w:p>
       <w:pPr>
@@ -175,8 +155,6 @@
         <w:t>Table of Contents</w:t>
       </w:r>
     </w:p>
-    <w:bookmarkStart w:id="1" w:name="_GoBack"/>
-    <w:bookmarkEnd w:id="1"/>
     <w:p>
       <w:pPr>
         <w:pStyle w:val="TOC1"/>
@@ -1311,15 +1289,15 @@
       <w:pPr>
         <w:pStyle w:val="Heading1"/>
       </w:pPr>
-      <w:bookmarkStart w:id="2" w:name="_Toc102232953"/>
-      <w:bookmarkStart w:id="3" w:name="_Toc484688810"/>
+      <w:bookmarkStart w:id="1" w:name="_Toc102232953"/>
+      <w:bookmarkStart w:id="2" w:name="_Toc484688810"/>
       <w:r>
         <w:lastRenderedPageBreak/>
         <w:t>Introduction</w:t>
       </w:r>
       <w:bookmarkEnd w:id="0"/>
+      <w:bookmarkEnd w:id="1"/>
       <w:bookmarkEnd w:id="2"/>
-      <w:bookmarkEnd w:id="3"/>
     </w:p>
     <w:p>
       <w:pPr>
@@ -1328,29 +1306,15 @@
       <w:r>
         <w:t xml:space="preserve">This document describes the </w:t>
       </w:r>
-      <w:r>
-        <w:fldChar w:fldCharType="begin"/>
-      </w:r>
-      <w:r>
-        <w:instrText xml:space="preserve"> DOCPROPERTY  "Extension Name"  \* MERGEFORMAT </w:instrText>
-      </w:r>
-      <w:r>
-        <w:fldChar w:fldCharType="separate"/>
-      </w:r>
-      <w:r>
-        <w:rPr>
-          <w:b/>
-          <w:bCs/>
-        </w:rPr>
-        <w:t>Biomass by Age Output</w:t>
-      </w:r>
-      <w:r>
-        <w:rPr>
-          <w:b/>
-          <w:bCs/>
-        </w:rPr>
-        <w:fldChar w:fldCharType="end"/>
-      </w:r>
+      <w:fldSimple w:instr=" DOCPROPERTY  &quot;Extension Name&quot;  \* MERGEFORMAT ">
+        <w:r>
+          <w:rPr>
+            <w:b/>
+            <w:bCs/>
+          </w:rPr>
+          <w:t>Biomass by Age Output</w:t>
+        </w:r>
+      </w:fldSimple>
       <w:r>
         <w:t xml:space="preserve"> extension for the LANDIS-II model.  Readers should read the </w:t>
       </w:r>
@@ -1401,34 +1365,29 @@
       <w:pPr>
         <w:pStyle w:val="Heading2"/>
       </w:pPr>
-      <w:bookmarkStart w:id="4" w:name="_Toc484688811"/>
+      <w:bookmarkStart w:id="3" w:name="_Toc484688811"/>
       <w:r>
         <w:t>Major Versions</w:t>
       </w:r>
-      <w:bookmarkEnd w:id="4"/>
+      <w:bookmarkEnd w:id="3"/>
     </w:p>
     <w:p>
       <w:pPr>
         <w:pStyle w:val="Heading3"/>
         <w:ind w:left="720" w:hanging="720"/>
       </w:pPr>
-      <w:bookmarkStart w:id="5" w:name="_Toc484688812"/>
+      <w:bookmarkStart w:id="4" w:name="_Toc484688812"/>
       <w:r>
         <w:t>Version 2.2 (June 2017)</w:t>
       </w:r>
-      <w:bookmarkEnd w:id="5"/>
+      <w:bookmarkEnd w:id="4"/>
     </w:p>
     <w:p>
       <w:pPr>
         <w:pStyle w:val="textbody"/>
       </w:pPr>
-      <w:proofErr w:type="gramStart"/>
-      <w:r>
-        <w:t>Added compatibility with the Metadata library.</w:t>
-      </w:r>
-      <w:proofErr w:type="gramEnd"/>
-      <w:r>
-        <w:t xml:space="preserve">  The Metadata Library outputs metadata for all model outputs, allowing compatibility with visualization tools.</w:t>
+      <w:r>
+        <w:t>Added compatibility with the Metadata library.  The Metadata Library outputs metadata for all model outputs, allowing compatibility with visualization tools.</w:t>
       </w:r>
     </w:p>
     <w:p>
@@ -1436,11 +1395,11 @@
         <w:pStyle w:val="Heading3"/>
         <w:ind w:left="720" w:hanging="720"/>
       </w:pPr>
-      <w:bookmarkStart w:id="6" w:name="_Toc484688813"/>
+      <w:bookmarkStart w:id="5" w:name="_Toc484688813"/>
       <w:r>
         <w:t>Version 2.1 (September 2016)</w:t>
       </w:r>
-      <w:bookmarkEnd w:id="6"/>
+      <w:bookmarkEnd w:id="5"/>
     </w:p>
     <w:p>
       <w:pPr>
@@ -1455,36 +1414,59 @@
         <w:pStyle w:val="Heading3"/>
         <w:ind w:left="720" w:hanging="720"/>
       </w:pPr>
-      <w:bookmarkStart w:id="7" w:name="_Toc484688814"/>
+      <w:bookmarkStart w:id="6" w:name="_Toc484688814"/>
       <w:r>
         <w:t>Version 2.0</w:t>
       </w:r>
+      <w:bookmarkEnd w:id="6"/>
+    </w:p>
+    <w:p>
+      <w:pPr>
+        <w:pStyle w:val="textbody"/>
+      </w:pPr>
+      <w:r>
+        <w:t>Biomass by Age Output is compatible with LANDIS-II v6.0.</w:t>
+      </w:r>
+    </w:p>
+    <w:p>
+      <w:pPr>
+        <w:pStyle w:val="Heading2"/>
+      </w:pPr>
+      <w:bookmarkStart w:id="7" w:name="_Toc484688815"/>
+      <w:r>
+        <w:t>Minor Versions</w:t>
+      </w:r>
       <w:bookmarkEnd w:id="7"/>
     </w:p>
     <w:p>
       <w:pPr>
+        <w:pStyle w:val="Heading3"/>
+        <w:ind w:left="720" w:hanging="720"/>
+      </w:pPr>
+      <w:r>
+        <w:t>Version 2.</w:t>
+      </w:r>
+      <w:r>
+        <w:t>2.1 (June 2017)</w:t>
+      </w:r>
+    </w:p>
+    <w:p>
+      <w:pPr>
         <w:pStyle w:val="textbody"/>
       </w:pPr>
       <w:r>
-        <w:t>Biomass by Age Output is compatible with LANDIS-II v6.0.</w:t>
-      </w:r>
+        <w:t>Resolved incompatibility with NECN and PnET.</w:t>
+      </w:r>
+      <w:bookmarkStart w:id="8" w:name="_GoBack"/>
+      <w:bookmarkEnd w:id="8"/>
     </w:p>
     <w:p>
       <w:pPr>
         <w:pStyle w:val="Heading2"/>
       </w:pPr>
-      <w:bookmarkStart w:id="8" w:name="_Toc484688815"/>
-      <w:r>
-        <w:t>Minor Versions</w:t>
-      </w:r>
-      <w:bookmarkEnd w:id="8"/>
-    </w:p>
-    <w:p>
-      <w:pPr>
-        <w:pStyle w:val="Heading2"/>
-      </w:pPr>
       <w:bookmarkStart w:id="9" w:name="_Toc484688816"/>
       <w:r>
+        <w:lastRenderedPageBreak/>
         <w:t>Acknowledgements</w:t>
       </w:r>
       <w:bookmarkEnd w:id="9"/>
@@ -1537,12 +1519,10 @@
         <w:pStyle w:val="Heading2"/>
       </w:pPr>
       <w:bookmarkStart w:id="12" w:name="_Toc484688818"/>
-      <w:proofErr w:type="spellStart"/>
       <w:r>
         <w:t>LandisData</w:t>
       </w:r>
       <w:bookmarkEnd w:id="12"/>
-      <w:proofErr w:type="spellEnd"/>
     </w:p>
     <w:p>
       <w:pPr>
@@ -1556,11 +1536,9 @@
       <w:pPr>
         <w:pStyle w:val="textinputfile"/>
       </w:pPr>
-      <w:proofErr w:type="spellStart"/>
       <w:r>
         <w:t>LandisData</w:t>
       </w:r>
-      <w:proofErr w:type="spellEnd"/>
       <w:r>
         <w:tab/>
         <w:t>“</w:t>
@@ -1586,12 +1564,10 @@
         <w:pStyle w:val="Heading2"/>
       </w:pPr>
       <w:bookmarkStart w:id="13" w:name="_Toc484688819"/>
-      <w:proofErr w:type="spellStart"/>
       <w:r>
         <w:t>Timestep</w:t>
       </w:r>
       <w:bookmarkEnd w:id="13"/>
-      <w:proofErr w:type="spellEnd"/>
     </w:p>
     <w:p>
       <w:pPr>
@@ -1605,11 +1581,9 @@
       <w:pPr>
         <w:pStyle w:val="textinputfile"/>
       </w:pPr>
-      <w:proofErr w:type="spellStart"/>
       <w:r>
         <w:t>Timestep</w:t>
       </w:r>
-      <w:proofErr w:type="spellEnd"/>
       <w:r>
         <w:tab/>
         <w:t>15</w:t>
@@ -1635,126 +1609,62 @@
         <w:pStyle w:val="textbody"/>
       </w:pPr>
       <w:r>
-        <w:t xml:space="preserve">The next parameter, </w:t>
-      </w:r>
-      <w:proofErr w:type="spellStart"/>
-      <w:r>
-        <w:t>MapNames</w:t>
-      </w:r>
-      <w:proofErr w:type="spellEnd"/>
-      <w:r>
-        <w:t xml:space="preserve">, describes where output maps are placed and their format.  The first portion lists the directory where the maps should be placed, relative the location of the scenario text file (e.g., </w:t>
-      </w:r>
-      <w:proofErr w:type="spellStart"/>
+        <w:t xml:space="preserve">The next parameter, MapNames, describes where output maps are placed and their format.  The first portion lists the directory where the maps should be placed, relative the location of the scenario text file (e.g., </w:t>
+      </w:r>
       <w:r>
         <w:rPr>
           <w:rFonts w:ascii="Courier New" w:hAnsi="Courier New" w:cs="Courier New"/>
         </w:rPr>
-        <w:t>agemaps</w:t>
-      </w:r>
-      <w:proofErr w:type="spellEnd"/>
+        <w:t>agemaps/</w:t>
+      </w:r>
+      <w:r>
+        <w:t xml:space="preserve">).  The second portion includes </w:t>
+      </w:r>
+      <w:r>
+        <w:t>three</w:t>
+      </w:r>
+      <w:r>
+        <w:t xml:space="preserve"> variables for creating file names.  </w:t>
+      </w:r>
       <w:r>
         <w:rPr>
           <w:rFonts w:ascii="Courier New" w:hAnsi="Courier New" w:cs="Courier New"/>
         </w:rPr>
-        <w:t>/</w:t>
-      </w:r>
-      <w:r>
-        <w:t xml:space="preserve">).  The second portion includes </w:t>
-      </w:r>
-      <w:r>
-        <w:t>three</w:t>
-      </w:r>
-      <w:r>
-        <w:t xml:space="preserve"> variables for creating file names.  </w:t>
+        <w:t>{species}</w:t>
+      </w:r>
+      <w:r>
+        <w:t xml:space="preserve"> will be replaced with the species name.  </w:t>
       </w:r>
       <w:r>
         <w:rPr>
           <w:rFonts w:ascii="Courier New" w:hAnsi="Courier New" w:cs="Courier New"/>
         </w:rPr>
-        <w:t>{</w:t>
-      </w:r>
-      <w:proofErr w:type="gramStart"/>
+        <w:t>{ageclass}</w:t>
+      </w:r>
+      <w:r>
+        <w:t xml:space="preserve"> will be replaced with the defined age</w:t>
+      </w:r>
+      <w:r>
+        <w:t>-</w:t>
+      </w:r>
+      <w:r>
+        <w:t xml:space="preserve">class name (see below).  </w:t>
+      </w:r>
       <w:r>
         <w:rPr>
           <w:rFonts w:ascii="Courier New" w:hAnsi="Courier New" w:cs="Courier New"/>
         </w:rPr>
-        <w:t>species</w:t>
-      </w:r>
-      <w:proofErr w:type="gramEnd"/>
-      <w:r>
-        <w:rPr>
-          <w:rFonts w:ascii="Courier New" w:hAnsi="Courier New" w:cs="Courier New"/>
-        </w:rPr>
-        <w:t>}</w:t>
-      </w:r>
-      <w:r>
-        <w:t xml:space="preserve"> will be replaced with the species name.  </w:t>
-      </w:r>
-      <w:r>
-        <w:rPr>
-          <w:rFonts w:ascii="Courier New" w:hAnsi="Courier New" w:cs="Courier New"/>
-        </w:rPr>
-        <w:t>{</w:t>
-      </w:r>
-      <w:proofErr w:type="spellStart"/>
-      <w:proofErr w:type="gramStart"/>
-      <w:r>
-        <w:rPr>
-          <w:rFonts w:ascii="Courier New" w:hAnsi="Courier New" w:cs="Courier New"/>
-        </w:rPr>
-        <w:t>ageclass</w:t>
-      </w:r>
-      <w:proofErr w:type="spellEnd"/>
-      <w:proofErr w:type="gramEnd"/>
-      <w:r>
-        <w:rPr>
-          <w:rFonts w:ascii="Courier New" w:hAnsi="Courier New" w:cs="Courier New"/>
-        </w:rPr>
-        <w:t>}</w:t>
-      </w:r>
-      <w:r>
-        <w:t xml:space="preserve"> will be replaced with the defined age</w:t>
-      </w:r>
-      <w:r>
-        <w:t>-</w:t>
-      </w:r>
-      <w:r>
-        <w:t xml:space="preserve">class name (see below).  </w:t>
-      </w:r>
-      <w:r>
-        <w:rPr>
-          <w:rFonts w:ascii="Courier New" w:hAnsi="Courier New" w:cs="Courier New"/>
-        </w:rPr>
-        <w:t>{</w:t>
-      </w:r>
-      <w:proofErr w:type="spellStart"/>
-      <w:proofErr w:type="gramStart"/>
-      <w:r>
-        <w:rPr>
-          <w:rFonts w:ascii="Courier New" w:hAnsi="Courier New" w:cs="Courier New"/>
-        </w:rPr>
-        <w:t>timestep</w:t>
-      </w:r>
-      <w:proofErr w:type="spellEnd"/>
-      <w:proofErr w:type="gramEnd"/>
-      <w:r>
-        <w:rPr>
-          <w:rFonts w:ascii="Courier New" w:hAnsi="Courier New" w:cs="Courier New"/>
-        </w:rPr>
-        <w:t>}</w:t>
+        <w:t>{timestep}</w:t>
       </w:r>
       <w:r>
         <w:t xml:space="preserve"> will be replaced with the output time step.  Other characters can be inserted as desired.  A meaningful file extension (e.g., .</w:t>
       </w:r>
-      <w:proofErr w:type="spellStart"/>
       <w:r>
         <w:rPr>
           <w:rFonts w:ascii="Courier New" w:hAnsi="Courier New" w:cs="Courier New"/>
         </w:rPr>
         <w:t>gis</w:t>
       </w:r>
-      <w:proofErr w:type="spellEnd"/>
       <w:r>
         <w:t>) should also be included.  For example:</w:t>
       </w:r>
@@ -1763,46 +1673,15 @@
       <w:pPr>
         <w:pStyle w:val="textinputfile"/>
       </w:pPr>
-      <w:proofErr w:type="spellStart"/>
-      <w:proofErr w:type="gramStart"/>
-      <w:r>
-        <w:t>MapNames</w:t>
-      </w:r>
-      <w:proofErr w:type="spellEnd"/>
-      <w:r>
-        <w:t xml:space="preserve">  output</w:t>
-      </w:r>
-      <w:proofErr w:type="gramEnd"/>
-      <w:r>
-        <w:t>/{species}-</w:t>
-      </w:r>
-      <w:r>
-        <w:t>{</w:t>
-      </w:r>
-      <w:proofErr w:type="spellStart"/>
-      <w:r>
-        <w:t>ageclass</w:t>
-      </w:r>
-      <w:proofErr w:type="spellEnd"/>
-      <w:r>
-        <w:t>}-</w:t>
-      </w:r>
-      <w:r>
-        <w:t>{</w:t>
-      </w:r>
-      <w:proofErr w:type="spellStart"/>
-      <w:r>
-        <w:t>timestep</w:t>
-      </w:r>
-      <w:proofErr w:type="spellEnd"/>
-      <w:r>
-        <w:t>}.</w:t>
-      </w:r>
-      <w:proofErr w:type="spellStart"/>
-      <w:r>
-        <w:t>img</w:t>
-      </w:r>
-      <w:proofErr w:type="spellEnd"/>
+      <w:r>
+        <w:t>MapNames  output/{species}-</w:t>
+      </w:r>
+      <w:r>
+        <w:t>{ageclass}-</w:t>
+      </w:r>
+      <w:r>
+        <w:t>{timestep}.img</w:t>
+      </w:r>
     </w:p>
     <w:p>
       <w:pPr>
@@ -1820,21 +1699,7 @@
         <w:rPr>
           <w:b/>
         </w:rPr>
-        <w:t>Note:  Biomass output maps are not compatible with the .</w:t>
-      </w:r>
-      <w:proofErr w:type="spellStart"/>
-      <w:r>
-        <w:rPr>
-          <w:b/>
-        </w:rPr>
-        <w:t>gis</w:t>
-      </w:r>
-      <w:proofErr w:type="spellEnd"/>
-      <w:r>
-        <w:rPr>
-          <w:b/>
-        </w:rPr>
-        <w:t xml:space="preserve"> map output type.</w:t>
+        <w:t>Note:  Biomass output maps are not compatible with the .gis map output type.</w:t>
       </w:r>
     </w:p>
     <w:p>
@@ -1961,23 +1826,10 @@
         <w:ind w:left="1122"/>
       </w:pPr>
       <w:r>
-        <w:t xml:space="preserve">Species    </w:t>
-      </w:r>
-      <w:proofErr w:type="spellStart"/>
-      <w:r>
-        <w:t>pinubank</w:t>
-      </w:r>
-      <w:proofErr w:type="spellEnd"/>
-      <w:r>
-        <w:t xml:space="preserve"> </w:t>
-      </w:r>
-      <w:proofErr w:type="gramStart"/>
-      <w:r>
-        <w:t>ageclass1(</w:t>
-      </w:r>
-      <w:proofErr w:type="gramEnd"/>
-      <w:r>
-        <w:t>10-40) ageclass2(15-100)</w:t>
+        <w:t>Species    pinubank</w:t>
+      </w:r>
+      <w:r>
+        <w:t xml:space="preserve"> ageclass1(10-40) ageclass2(15-100)</w:t>
       </w:r>
     </w:p>
     <w:p>
@@ -1986,25 +1838,10 @@
         <w:ind w:left="1122"/>
       </w:pPr>
       <w:r>
-        <w:t xml:space="preserve">           </w:t>
-      </w:r>
-      <w:proofErr w:type="spellStart"/>
-      <w:proofErr w:type="gramStart"/>
-      <w:r>
-        <w:t>pinuresi</w:t>
-      </w:r>
-      <w:proofErr w:type="spellEnd"/>
-      <w:proofErr w:type="gramEnd"/>
-      <w:r>
-        <w:t xml:space="preserve"> </w:t>
-      </w:r>
-      <w:proofErr w:type="spellStart"/>
-      <w:r>
-        <w:t>ageclass</w:t>
-      </w:r>
-      <w:proofErr w:type="spellEnd"/>
-      <w:r>
-        <w:t>(&gt;200)</w:t>
+        <w:t xml:space="preserve">           pinuresi</w:t>
+      </w:r>
+      <w:r>
+        <w:t xml:space="preserve"> ageclass(&gt;200)</w:t>
       </w:r>
     </w:p>
     <w:p>
@@ -2013,25 +1850,10 @@
         <w:ind w:left="1122"/>
       </w:pPr>
       <w:r>
-        <w:t xml:space="preserve">           </w:t>
-      </w:r>
-      <w:proofErr w:type="spellStart"/>
-      <w:proofErr w:type="gramStart"/>
-      <w:r>
-        <w:t>pinustro</w:t>
-      </w:r>
-      <w:proofErr w:type="spellEnd"/>
-      <w:proofErr w:type="gramEnd"/>
-      <w:r>
-        <w:t xml:space="preserve"> </w:t>
-      </w:r>
-      <w:proofErr w:type="spellStart"/>
-      <w:r>
-        <w:t>ageclass</w:t>
-      </w:r>
-      <w:proofErr w:type="spellEnd"/>
-      <w:r>
-        <w:t>(&gt;250)</w:t>
+        <w:t xml:space="preserve">           pinustro</w:t>
+      </w:r>
+      <w:r>
+        <w:t xml:space="preserve"> ageclass(&gt;250)</w:t>
       </w:r>
     </w:p>
     <w:p>
@@ -2040,15 +1862,8 @@
         <w:ind w:left="1122"/>
       </w:pPr>
       <w:r>
-        <w:t xml:space="preserve">           </w:t>
-      </w:r>
-      <w:proofErr w:type="spellStart"/>
-      <w:proofErr w:type="gramStart"/>
-      <w:r>
-        <w:t>poputrem</w:t>
-      </w:r>
-      <w:proofErr w:type="spellEnd"/>
-      <w:proofErr w:type="gramEnd"/>
+        <w:t xml:space="preserve">           poputrem</w:t>
+      </w:r>
       <w:r>
         <w:t xml:space="preserve"> ageclass1(&lt;50)</w:t>
       </w:r>
@@ -2131,7 +1946,7 @@
         <w:rFonts w:ascii="Arial" w:hAnsi="Arial" w:cs="Arial"/>
         <w:noProof/>
       </w:rPr>
-      <w:t>1</w:t>
+      <w:t>2</w:t>
     </w:r>
     <w:r>
       <w:rPr>
@@ -2200,39 +2015,19 @@
         <w:tab w:val="right" w:pos="9000"/>
       </w:tabs>
     </w:pPr>
-    <w:r>
-      <w:fldChar w:fldCharType="begin"/>
-    </w:r>
-    <w:r>
-      <w:instrText xml:space="preserve"> DOCPROPERTY  "Extension Name"  \* MERGEFORMAT </w:instrText>
-    </w:r>
-    <w:r>
-      <w:fldChar w:fldCharType="separate"/>
-    </w:r>
-    <w:r>
-      <w:t>Biomass by Age Output</w:t>
-    </w:r>
-    <w:r>
-      <w:fldChar w:fldCharType="end"/>
-    </w:r>
+    <w:fldSimple w:instr=" DOCPROPERTY  &quot;Extension Name&quot;  \* MERGEFORMAT ">
+      <w:r>
+        <w:t>Biomass by Age Output</w:t>
+      </w:r>
+    </w:fldSimple>
     <w:r>
       <w:t xml:space="preserve"> v</w:t>
     </w:r>
-    <w:r>
-      <w:fldChar w:fldCharType="begin"/>
-    </w:r>
-    <w:r>
-      <w:instrText xml:space="preserve"> DOCPROPERTY  "Extension Version"  \* MERGEFORMAT </w:instrText>
-    </w:r>
-    <w:r>
-      <w:fldChar w:fldCharType="separate"/>
-    </w:r>
-    <w:r>
-      <w:t>2.2</w:t>
-    </w:r>
-    <w:r>
-      <w:fldChar w:fldCharType="end"/>
-    </w:r>
+    <w:fldSimple w:instr=" DOCPROPERTY  &quot;Extension Version&quot;  \* MERGEFORMAT ">
+      <w:r>
+        <w:t>2.2</w:t>
+      </w:r>
+    </w:fldSimple>
     <w:r>
       <w:t xml:space="preserve"> – User Guide</w:t>
     </w:r>

</xml_diff>